<commit_message>
made a few updates on db and documentations
</commit_message>
<xml_diff>
--- a/Documentation/Project Documentation.docx
+++ b/Documentation/Project Documentation.docx
@@ -18,331 +18,39 @@
       </w:r>
     </w:p>
     <w:p>
-      <w:pPr>
-        <w:rPr>
-          <w:b/>
-          <w:bCs/>
-        </w:rPr>
-      </w:pPr>
-      <w:r>
-        <w:rPr>
-          <w:b/>
-          <w:bCs/>
-        </w:rPr>
-        <w:t>Table of Contents</w:t>
-      </w:r>
-    </w:p>
-    <w:p>
-      <w:pPr>
-        <w:numPr>
-          <w:ilvl w:val="0"/>
-          <w:numId w:val="1"/>
-        </w:numPr>
-      </w:pPr>
-      <w:hyperlink w:anchor="project-overview" w:history="1">
-        <w:r>
-          <w:rPr>
-            <w:rStyle w:val="Hyperlink"/>
-          </w:rPr>
-          <w:t>Project Overview</w:t>
-        </w:r>
-      </w:hyperlink>
-    </w:p>
-    <w:p>
-      <w:pPr>
-        <w:numPr>
-          <w:ilvl w:val="1"/>
-          <w:numId w:val="1"/>
-        </w:numPr>
-      </w:pPr>
-      <w:hyperlink w:anchor="project-purpose" w:history="1">
-        <w:r>
-          <w:rPr>
-            <w:rStyle w:val="Hyperlink"/>
-          </w:rPr>
-          <w:t>Project Purpose</w:t>
-        </w:r>
-      </w:hyperlink>
-    </w:p>
-    <w:p>
-      <w:pPr>
-        <w:numPr>
-          <w:ilvl w:val="1"/>
-          <w:numId w:val="1"/>
-        </w:numPr>
-      </w:pPr>
-      <w:hyperlink w:anchor="project-scope" w:history="1">
-        <w:r>
-          <w:rPr>
-            <w:rStyle w:val="Hyperlink"/>
-          </w:rPr>
-          <w:t>Project Scope</w:t>
-        </w:r>
-      </w:hyperlink>
-    </w:p>
-    <w:p>
-      <w:pPr>
-        <w:numPr>
-          <w:ilvl w:val="0"/>
-          <w:numId w:val="1"/>
-        </w:numPr>
-      </w:pPr>
-      <w:hyperlink w:anchor="stakeholders" w:history="1">
-        <w:r>
-          <w:rPr>
-            <w:rStyle w:val="Hyperlink"/>
-          </w:rPr>
-          <w:t>Stakeholders</w:t>
-        </w:r>
-      </w:hyperlink>
-    </w:p>
-    <w:p>
-      <w:pPr>
-        <w:numPr>
-          <w:ilvl w:val="0"/>
-          <w:numId w:val="1"/>
-        </w:numPr>
-      </w:pPr>
-      <w:hyperlink w:anchor="requirements" w:history="1">
-        <w:r>
-          <w:rPr>
-            <w:rStyle w:val="Hyperlink"/>
-          </w:rPr>
-          <w:t>Requirements</w:t>
-        </w:r>
-      </w:hyperlink>
-    </w:p>
-    <w:p>
-      <w:pPr>
-        <w:numPr>
-          <w:ilvl w:val="1"/>
-          <w:numId w:val="1"/>
-        </w:numPr>
-      </w:pPr>
-      <w:hyperlink w:anchor="functional-requirements" w:history="1">
-        <w:r>
-          <w:rPr>
-            <w:rStyle w:val="Hyperlink"/>
-          </w:rPr>
-          <w:t>Functional Requirements</w:t>
-        </w:r>
-      </w:hyperlink>
-    </w:p>
-    <w:p>
-      <w:pPr>
-        <w:numPr>
-          <w:ilvl w:val="1"/>
-          <w:numId w:val="1"/>
-        </w:numPr>
-      </w:pPr>
-      <w:hyperlink w:anchor="non-functional-requirements" w:history="1">
-        <w:r>
-          <w:rPr>
-            <w:rStyle w:val="Hyperlink"/>
-          </w:rPr>
-          <w:t>Non-Functional Requirements</w:t>
-        </w:r>
-      </w:hyperlink>
-    </w:p>
-    <w:p>
-      <w:pPr>
-        <w:numPr>
-          <w:ilvl w:val="0"/>
-          <w:numId w:val="1"/>
-        </w:numPr>
-      </w:pPr>
-      <w:hyperlink w:anchor="system-design" w:history="1">
-        <w:r>
-          <w:rPr>
-            <w:rStyle w:val="Hyperlink"/>
-          </w:rPr>
-          <w:t>System Design</w:t>
-        </w:r>
-      </w:hyperlink>
-    </w:p>
-    <w:p>
-      <w:pPr>
-        <w:numPr>
-          <w:ilvl w:val="1"/>
-          <w:numId w:val="1"/>
-        </w:numPr>
-      </w:pPr>
-      <w:hyperlink w:anchor="architecture-design" w:history="1">
-        <w:r>
-          <w:rPr>
-            <w:rStyle w:val="Hyperlink"/>
-          </w:rPr>
-          <w:t>Architecture Design</w:t>
-        </w:r>
-      </w:hyperlink>
-    </w:p>
-    <w:p>
-      <w:pPr>
-        <w:numPr>
-          <w:ilvl w:val="1"/>
-          <w:numId w:val="1"/>
-        </w:numPr>
-      </w:pPr>
-      <w:hyperlink w:anchor="database-design" w:history="1">
-        <w:r>
-          <w:rPr>
-            <w:rStyle w:val="Hyperlink"/>
-          </w:rPr>
-          <w:t>Database Design</w:t>
-        </w:r>
-      </w:hyperlink>
-    </w:p>
-    <w:p>
-      <w:pPr>
-        <w:numPr>
-          <w:ilvl w:val="1"/>
-          <w:numId w:val="1"/>
-        </w:numPr>
-      </w:pPr>
-      <w:hyperlink w:anchor="user-interface-design" w:history="1">
-        <w:r>
-          <w:rPr>
-            <w:rStyle w:val="Hyperlink"/>
-          </w:rPr>
-          <w:t>User Interface Design</w:t>
-        </w:r>
-      </w:hyperlink>
-    </w:p>
-    <w:p>
-      <w:pPr>
-        <w:numPr>
-          <w:ilvl w:val="0"/>
-          <w:numId w:val="1"/>
-        </w:numPr>
-      </w:pPr>
-      <w:hyperlink w:anchor="development-plan" w:history="1">
-        <w:r>
-          <w:rPr>
-            <w:rStyle w:val="Hyperlink"/>
-          </w:rPr>
-          <w:t>Development Plan</w:t>
-        </w:r>
-      </w:hyperlink>
-    </w:p>
-    <w:p>
-      <w:pPr>
-        <w:numPr>
-          <w:ilvl w:val="1"/>
-          <w:numId w:val="1"/>
-        </w:numPr>
-      </w:pPr>
-      <w:hyperlink w:anchor="timeline-and-milestones" w:history="1">
-        <w:r>
-          <w:rPr>
-            <w:rStyle w:val="Hyperlink"/>
-          </w:rPr>
-          <w:t>Timeline and Milestones</w:t>
-        </w:r>
-      </w:hyperlink>
-    </w:p>
-    <w:p>
-      <w:pPr>
-        <w:numPr>
-          <w:ilvl w:val="1"/>
-          <w:numId w:val="1"/>
-        </w:numPr>
-      </w:pPr>
-      <w:hyperlink w:anchor="resources-and-tools" w:history="1">
-        <w:r>
-          <w:rPr>
-            <w:rStyle w:val="Hyperlink"/>
-          </w:rPr>
-          <w:t>Resources and Tools</w:t>
-        </w:r>
-      </w:hyperlink>
-    </w:p>
-    <w:p>
-      <w:pPr>
-        <w:numPr>
-          <w:ilvl w:val="1"/>
-          <w:numId w:val="1"/>
-        </w:numPr>
-      </w:pPr>
-      <w:hyperlink w:anchor="risk-management" w:history="1">
-        <w:r>
-          <w:rPr>
-            <w:rStyle w:val="Hyperlink"/>
-          </w:rPr>
-          <w:t>Risk Management</w:t>
-        </w:r>
-      </w:hyperlink>
-    </w:p>
-    <w:p>
-      <w:pPr>
-        <w:numPr>
-          <w:ilvl w:val="0"/>
-          <w:numId w:val="1"/>
-        </w:numPr>
-      </w:pPr>
-      <w:hyperlink w:anchor="testing-and-quality-assurance" w:history="1">
-        <w:r>
-          <w:rPr>
-            <w:rStyle w:val="Hyperlink"/>
-          </w:rPr>
-          <w:t>Testing and Quality Assurance</w:t>
-        </w:r>
-      </w:hyperlink>
-    </w:p>
-    <w:p>
-      <w:pPr>
-        <w:numPr>
-          <w:ilvl w:val="0"/>
-          <w:numId w:val="1"/>
-        </w:numPr>
-      </w:pPr>
-      <w:hyperlink w:anchor="deployment-plan" w:history="1">
-        <w:r>
-          <w:rPr>
-            <w:rStyle w:val="Hyperlink"/>
-          </w:rPr>
-          <w:t>Deployment Plan</w:t>
-        </w:r>
-      </w:hyperlink>
-    </w:p>
-    <w:p>
-      <w:pPr>
-        <w:numPr>
-          <w:ilvl w:val="0"/>
-          <w:numId w:val="1"/>
-        </w:numPr>
-      </w:pPr>
-      <w:hyperlink w:anchor="maintenance-and-support" w:history="1">
-        <w:r>
-          <w:rPr>
-            <w:rStyle w:val="Hyperlink"/>
-          </w:rPr>
-          <w:t>Maintenance and Support</w:t>
-        </w:r>
-      </w:hyperlink>
-    </w:p>
-    <w:p>
-      <w:pPr>
-        <w:numPr>
-          <w:ilvl w:val="0"/>
-          <w:numId w:val="1"/>
-        </w:numPr>
-      </w:pPr>
-      <w:hyperlink w:anchor="appendix" w:history="1">
-        <w:r>
-          <w:rPr>
-            <w:rStyle w:val="Hyperlink"/>
-          </w:rPr>
-          <w:t>Appendix</w:t>
-        </w:r>
-      </w:hyperlink>
-    </w:p>
-    <w:p>
       <w:r>
         <w:pict w14:anchorId="7179CDD3">
-          <v:rect id="_x0000_i1025" style="width:0;height:1.5pt" o:hralign="center" o:hrstd="t" o:hr="t" fillcolor="#a0a0a0" stroked="f"/>
+          <v:rect id="_x0000_i1025" style="width:0;height:1.5pt" o:hralign="center" o:bullet="t" o:hrstd="t" o:hr="t" fillcolor="#a0a0a0" stroked="f"/>
         </w:pict>
       </w:r>
     </w:p>
+    <w:p/>
+    <w:p>
+      <w:pPr>
+        <w:jc w:val="center"/>
+        <w:rPr>
+          <w:b/>
+          <w:bCs/>
+          <w:u w:val="single"/>
+        </w:rPr>
+      </w:pPr>
+      <w:r>
+        <w:rPr>
+          <w:b/>
+          <w:bCs/>
+          <w:u w:val="single"/>
+        </w:rPr>
+        <w:t xml:space="preserve">Project </w:t>
+      </w:r>
+      <w:r>
+        <w:rPr>
+          <w:b/>
+          <w:bCs/>
+          <w:u w:val="single"/>
+        </w:rPr>
+        <w:t>Plan</w:t>
+      </w:r>
+    </w:p>
     <w:p>
       <w:pPr>
         <w:rPr>
@@ -359,6 +67,14 @@
       </w:r>
     </w:p>
     <w:p>
+      <w:r>
+        <w:t xml:space="preserve">Develop an inventory and POS system </w:t>
+      </w:r>
+      <w:r>
+        <w:t xml:space="preserve">to help business personnel manage their sales and stock.  </w:t>
+      </w:r>
+    </w:p>
+    <w:p>
       <w:pPr>
         <w:rPr>
           <w:b/>
@@ -374,40 +90,29 @@
       </w:r>
     </w:p>
     <w:p>
-      <w:r>
-        <w:t>The Inventory and POS System is designed to streamline retail operations by providing a unified platform for managing inventory, processing sales, and generating reports. The system aims to increase efficiency, reduce errors, and provide real-time insights into business performance.</w:t>
-      </w:r>
-    </w:p>
-    <w:p>
-      <w:pPr>
-        <w:rPr>
-          <w:b/>
-          <w:bCs/>
-        </w:rPr>
-      </w:pPr>
-    </w:p>
-    <w:p>
-      <w:pPr>
-        <w:rPr>
-          <w:b/>
-          <w:bCs/>
-        </w:rPr>
-      </w:pPr>
-    </w:p>
-    <w:p>
-      <w:pPr>
-        <w:rPr>
-          <w:b/>
-          <w:bCs/>
-        </w:rPr>
-      </w:pPr>
-      <w:r>
-        <w:rPr>
-          <w:b/>
-          <w:bCs/>
-        </w:rPr>
-        <w:lastRenderedPageBreak/>
-        <w:t>Project Scope</w:t>
+      <w:pPr>
+        <w:rPr>
+          <w:b/>
+          <w:bCs/>
+        </w:rPr>
+      </w:pPr>
+      <w:r>
+        <w:t xml:space="preserve">The Inventory and POS System is designed to streamline retail operations by providing a unified platform for managing inventory, processing sales, and generating reports. </w:t>
+      </w:r>
+    </w:p>
+    <w:p>
+      <w:pPr>
+        <w:rPr>
+          <w:b/>
+          <w:bCs/>
+        </w:rPr>
+      </w:pPr>
+      <w:r>
+        <w:rPr>
+          <w:b/>
+          <w:bCs/>
+        </w:rPr>
+        <w:t>Objectives</w:t>
       </w:r>
     </w:p>
     <w:p>
@@ -434,7 +139,7 @@
         </w:numPr>
       </w:pPr>
       <w:r>
-        <w:t>Processes sales transactions through a user-friendly Point of Sale (POS) interface.</w:t>
+        <w:t>Processes sales</w:t>
       </w:r>
     </w:p>
     <w:p>
@@ -445,17 +150,6 @@
         </w:numPr>
       </w:pPr>
       <w:r>
-        <w:t>Generates sales, inventory, and financial reports.</w:t>
-      </w:r>
-    </w:p>
-    <w:p>
-      <w:pPr>
-        <w:numPr>
-          <w:ilvl w:val="0"/>
-          <w:numId w:val="2"/>
-        </w:numPr>
-      </w:pPr>
-      <w:r>
         <w:t>Provides role-based access control to ensure security and data integrity.</w:t>
       </w:r>
     </w:p>
@@ -486,10 +180,32 @@
           <w:b/>
           <w:bCs/>
         </w:rPr>
-        <w:t>Project Sponsor:</w:t>
-      </w:r>
-      <w:r>
-        <w:t xml:space="preserve"> </w:t>
+        <w:t>Develop</w:t>
+      </w:r>
+      <w:r>
+        <w:rPr>
+          <w:b/>
+          <w:bCs/>
+        </w:rPr>
+        <w:t>er</w:t>
+      </w:r>
+      <w:r>
+        <w:rPr>
+          <w:b/>
+          <w:bCs/>
+        </w:rPr>
+        <w:t>:</w:t>
+      </w:r>
+    </w:p>
+    <w:p>
+      <w:pPr>
+        <w:numPr>
+          <w:ilvl w:val="1"/>
+          <w:numId w:val="3"/>
+        </w:numPr>
+      </w:pPr>
+      <w:r>
+        <w:t>Emmanuel Otieno</w:t>
       </w:r>
     </w:p>
     <w:p>
@@ -504,25 +220,7 @@
           <w:b/>
           <w:bCs/>
         </w:rPr>
-        <w:t>Project Manager:</w:t>
-      </w:r>
-      <w:r>
-        <w:t xml:space="preserve"> </w:t>
-      </w:r>
-    </w:p>
-    <w:p>
-      <w:pPr>
-        <w:numPr>
-          <w:ilvl w:val="0"/>
-          <w:numId w:val="3"/>
-        </w:numPr>
-      </w:pPr>
-      <w:r>
-        <w:rPr>
-          <w:b/>
-          <w:bCs/>
-        </w:rPr>
-        <w:t>Development Team:</w:t>
+        <w:t>Users:</w:t>
       </w:r>
     </w:p>
     <w:p>
@@ -533,28 +231,7 @@
         </w:numPr>
       </w:pPr>
       <w:r>
-        <w:t>Full Stack</w:t>
-      </w:r>
-      <w:r>
-        <w:t xml:space="preserve"> Developer: </w:t>
-      </w:r>
-      <w:r>
-        <w:t>Emmanuel Otieno</w:t>
-      </w:r>
-    </w:p>
-    <w:p>
-      <w:pPr>
-        <w:numPr>
-          <w:ilvl w:val="0"/>
-          <w:numId w:val="3"/>
-        </w:numPr>
-      </w:pPr>
-      <w:r>
-        <w:rPr>
-          <w:b/>
-          <w:bCs/>
-        </w:rPr>
-        <w:t>End Users:</w:t>
+        <w:t>Store Managers</w:t>
       </w:r>
     </w:p>
     <w:p>
@@ -565,7 +242,7 @@
         </w:numPr>
       </w:pPr>
       <w:r>
-        <w:t>Store Managers</w:t>
+        <w:t>Cashiers</w:t>
       </w:r>
     </w:p>
     <w:p>
@@ -576,52 +253,242 @@
         </w:numPr>
       </w:pPr>
       <w:r>
-        <w:t>Cashiers</w:t>
-      </w:r>
-    </w:p>
-    <w:p>
-      <w:pPr>
-        <w:numPr>
-          <w:ilvl w:val="1"/>
-          <w:numId w:val="3"/>
-        </w:numPr>
-      </w:pPr>
-      <w:r>
         <w:t>Inventory Clerks</w:t>
       </w:r>
     </w:p>
     <w:p>
       <w:pPr>
+        <w:rPr>
+          <w:b/>
+          <w:bCs/>
+        </w:rPr>
+      </w:pPr>
+      <w:r>
+        <w:rPr>
+          <w:b/>
+          <w:bCs/>
+        </w:rPr>
+        <w:t>Resources and Tools</w:t>
+      </w:r>
+    </w:p>
+    <w:p>
+      <w:pPr>
         <w:numPr>
           <w:ilvl w:val="0"/>
-          <w:numId w:val="3"/>
-        </w:numPr>
-      </w:pPr>
-      <w:r>
-        <w:rPr>
-          <w:b/>
-          <w:bCs/>
-        </w:rPr>
-        <w:t>System Administrator:</w:t>
+          <w:numId w:val="9"/>
+        </w:numPr>
+      </w:pPr>
+      <w:r>
+        <w:rPr>
+          <w:b/>
+          <w:bCs/>
+        </w:rPr>
+        <w:t>Development Tools:</w:t>
+      </w:r>
+      <w:r>
+        <w:t xml:space="preserve"> VS Code, Git</w:t>
+      </w:r>
+    </w:p>
+    <w:p>
+      <w:pPr>
+        <w:numPr>
+          <w:ilvl w:val="0"/>
+          <w:numId w:val="9"/>
+        </w:numPr>
+      </w:pPr>
+      <w:r>
+        <w:rPr>
+          <w:b/>
+          <w:bCs/>
+        </w:rPr>
+        <w:t>Database:</w:t>
+      </w:r>
+      <w:r>
+        <w:t xml:space="preserve"> MySQL</w:t>
+      </w:r>
+    </w:p>
+    <w:p>
+      <w:pPr>
+        <w:numPr>
+          <w:ilvl w:val="0"/>
+          <w:numId w:val="9"/>
+        </w:numPr>
+      </w:pPr>
+      <w:r>
+        <w:rPr>
+          <w:b/>
+          <w:bCs/>
+        </w:rPr>
+        <w:t>Version Control:</w:t>
+      </w:r>
+      <w:r>
+        <w:t xml:space="preserve"> GitHub</w:t>
+      </w:r>
+    </w:p>
+    <w:p>
+      <w:pPr>
+        <w:numPr>
+          <w:ilvl w:val="0"/>
+          <w:numId w:val="9"/>
+        </w:numPr>
+      </w:pPr>
+      <w:r>
+        <w:rPr>
+          <w:b/>
+          <w:bCs/>
+        </w:rPr>
+        <w:t>Testing Tools:</w:t>
+      </w:r>
+      <w:r>
+        <w:t xml:space="preserve"> Selenium, Postman, Django Test Framework</w:t>
+      </w:r>
+    </w:p>
+    <w:p>
+      <w:pPr>
+        <w:rPr>
+          <w:b/>
+          <w:bCs/>
+        </w:rPr>
+      </w:pPr>
+    </w:p>
+    <w:p>
+      <w:pPr>
+        <w:rPr>
+          <w:b/>
+          <w:bCs/>
+        </w:rPr>
+      </w:pPr>
+    </w:p>
+    <w:p>
+      <w:pPr>
+        <w:rPr>
+          <w:b/>
+          <w:bCs/>
+        </w:rPr>
+      </w:pPr>
+    </w:p>
+    <w:p>
+      <w:pPr>
+        <w:jc w:val="center"/>
+        <w:rPr>
+          <w:b/>
+          <w:bCs/>
+          <w:u w:val="single"/>
+        </w:rPr>
+      </w:pPr>
+      <w:r>
+        <w:rPr>
+          <w:b/>
+          <w:bCs/>
+          <w:u w:val="single"/>
+        </w:rPr>
+        <w:lastRenderedPageBreak/>
+        <w:t>Product Roadmap</w:t>
+      </w:r>
+    </w:p>
+    <w:p>
+      <w:pPr>
+        <w:rPr>
+          <w:b/>
+          <w:bCs/>
+        </w:rPr>
+      </w:pPr>
+      <w:r>
+        <w:rPr>
+          <w:b/>
+          <w:bCs/>
+        </w:rPr>
+        <w:t>Milestones</w:t>
+      </w:r>
+    </w:p>
+    <w:p>
+      <w:r>
+        <w:t xml:space="preserve">Requirements Gathering - </w:t>
+      </w:r>
+    </w:p>
+    <w:p>
+      <w:r>
+        <w:t xml:space="preserve">UI AND UX Design - </w:t>
+      </w:r>
+    </w:p>
+    <w:p>
+      <w:r>
+        <w:t xml:space="preserve">Development Phase - </w:t>
+      </w:r>
+    </w:p>
+    <w:p>
+      <w:r>
+        <w:t xml:space="preserve">Beta Testing - </w:t>
+      </w:r>
+    </w:p>
+    <w:p>
+      <w:r>
+        <w:t xml:space="preserve">Final Release </w:t>
+      </w:r>
+      <w:r>
+        <w:t>–</w:t>
       </w:r>
       <w:r>
         <w:t xml:space="preserve"> </w:t>
       </w:r>
-      <w:r>
-        <w:t>Emmanuel Otieno</w:t>
-      </w:r>
-    </w:p>
-    <w:p>
-      <w:pPr>
-        <w:rPr>
-          <w:b/>
-          <w:bCs/>
-        </w:rPr>
-      </w:pPr>
-      <w:r>
-        <w:rPr>
-          <w:b/>
-          <w:bCs/>
+    </w:p>
+    <w:p>
+      <w:r>
+        <w:rPr>
+          <w:noProof/>
+        </w:rPr>
+        <w:drawing>
+          <wp:inline distT="0" distB="0" distL="0" distR="0" wp14:anchorId="736988C1" wp14:editId="0F2FFD5C">
+            <wp:extent cx="6276975" cy="1181100"/>
+            <wp:effectExtent l="0" t="0" r="9525" b="0"/>
+            <wp:docPr id="1587313188" name="Picture 1"/>
+            <wp:cNvGraphicFramePr>
+              <a:graphicFrameLocks xmlns:a="http://schemas.openxmlformats.org/drawingml/2006/main" noChangeAspect="1"/>
+            </wp:cNvGraphicFramePr>
+            <a:graphic xmlns:a="http://schemas.openxmlformats.org/drawingml/2006/main">
+              <a:graphicData uri="http://schemas.openxmlformats.org/drawingml/2006/picture">
+                <pic:pic xmlns:pic="http://schemas.openxmlformats.org/drawingml/2006/picture">
+                  <pic:nvPicPr>
+                    <pic:cNvPr id="1587313188" name=""/>
+                    <pic:cNvPicPr/>
+                  </pic:nvPicPr>
+                  <pic:blipFill>
+                    <a:blip r:embed="rId5"/>
+                    <a:stretch>
+                      <a:fillRect/>
+                    </a:stretch>
+                  </pic:blipFill>
+                  <pic:spPr>
+                    <a:xfrm>
+                      <a:off x="0" y="0"/>
+                      <a:ext cx="6276975" cy="1181100"/>
+                    </a:xfrm>
+                    <a:prstGeom prst="rect">
+                      <a:avLst/>
+                    </a:prstGeom>
+                  </pic:spPr>
+                </pic:pic>
+              </a:graphicData>
+            </a:graphic>
+          </wp:inline>
+        </w:drawing>
+      </w:r>
+    </w:p>
+    <w:p/>
+    <w:p>
+      <w:pPr>
+        <w:jc w:val="center"/>
+        <w:rPr>
+          <w:b/>
+          <w:bCs/>
+          <w:u w:val="single"/>
+        </w:rPr>
+      </w:pPr>
+      <w:r>
+        <w:rPr>
+          <w:b/>
+          <w:bCs/>
+          <w:u w:val="single"/>
         </w:rPr>
         <w:t>Requirements</w:t>
       </w:r>
@@ -794,7 +661,6 @@
         </w:numPr>
       </w:pPr>
       <w:r>
-        <w:lastRenderedPageBreak/>
         <w:t>Generate and print receipts for customers.</w:t>
       </w:r>
     </w:p>
@@ -832,6 +698,7 @@
         </w:numPr>
       </w:pPr>
       <w:r>
+        <w:lastRenderedPageBreak/>
         <w:t>Generate inventory reports showing stock levels, movements, and low-stock alerts.</w:t>
       </w:r>
     </w:p>
@@ -848,43 +715,6 @@
     </w:p>
     <w:p>
       <w:pPr>
-        <w:numPr>
-          <w:ilvl w:val="0"/>
-          <w:numId w:val="4"/>
-        </w:numPr>
-      </w:pPr>
-      <w:r>
-        <w:rPr>
-          <w:b/>
-          <w:bCs/>
-        </w:rPr>
-        <w:t>Payment Integration:</w:t>
-      </w:r>
-    </w:p>
-    <w:p>
-      <w:pPr>
-        <w:numPr>
-          <w:ilvl w:val="1"/>
-          <w:numId w:val="4"/>
-        </w:numPr>
-      </w:pPr>
-      <w:r>
-        <w:t>Integration with payment gateways for processing mobile payments.</w:t>
-      </w:r>
-    </w:p>
-    <w:p>
-      <w:pPr>
-        <w:numPr>
-          <w:ilvl w:val="1"/>
-          <w:numId w:val="4"/>
-        </w:numPr>
-      </w:pPr>
-      <w:r>
-        <w:t>Secure handling of payment information, ensuring PCI compliance.</w:t>
-      </w:r>
-    </w:p>
-    <w:p>
-      <w:pPr>
         <w:rPr>
           <w:b/>
           <w:bCs/>
@@ -1106,12 +936,70 @@
           <w:bCs/>
         </w:rPr>
       </w:pPr>
-      <w:r>
-        <w:rPr>
-          <w:b/>
-          <w:bCs/>
-        </w:rPr>
-        <w:lastRenderedPageBreak/>
+    </w:p>
+    <w:p>
+      <w:pPr>
+        <w:rPr>
+          <w:b/>
+          <w:bCs/>
+        </w:rPr>
+      </w:pPr>
+    </w:p>
+    <w:p>
+      <w:pPr>
+        <w:rPr>
+          <w:b/>
+          <w:bCs/>
+        </w:rPr>
+      </w:pPr>
+    </w:p>
+    <w:p>
+      <w:pPr>
+        <w:rPr>
+          <w:b/>
+          <w:bCs/>
+        </w:rPr>
+      </w:pPr>
+    </w:p>
+    <w:p>
+      <w:pPr>
+        <w:rPr>
+          <w:b/>
+          <w:bCs/>
+        </w:rPr>
+      </w:pPr>
+    </w:p>
+    <w:p>
+      <w:pPr>
+        <w:rPr>
+          <w:b/>
+          <w:bCs/>
+        </w:rPr>
+      </w:pPr>
+    </w:p>
+    <w:p>
+      <w:pPr>
+        <w:rPr>
+          <w:b/>
+          <w:bCs/>
+        </w:rPr>
+      </w:pPr>
+    </w:p>
+    <w:p>
+      <w:pPr>
+        <w:jc w:val="center"/>
+        <w:rPr>
+          <w:b/>
+          <w:bCs/>
+          <w:u w:val="single"/>
+        </w:rPr>
+      </w:pPr>
+      <w:r>
+        <w:rPr>
+          <w:b/>
+          <w:bCs/>
+          <w:u w:val="single"/>
+        </w:rPr>
         <w:t>System Design</w:t>
       </w:r>
     </w:p>
@@ -1229,6 +1117,51 @@
     </w:p>
     <w:p>
       <w:pPr>
+        <w:ind w:left="720"/>
+      </w:pPr>
+      <w:r>
+        <w:rPr>
+          <w:noProof/>
+        </w:rPr>
+        <w:drawing>
+          <wp:inline distT="0" distB="0" distL="0" distR="0" wp14:anchorId="074C0716" wp14:editId="5420B4FC">
+            <wp:extent cx="5943600" cy="800735"/>
+            <wp:effectExtent l="0" t="0" r="0" b="0"/>
+            <wp:docPr id="1698532423" name="Picture 1"/>
+            <wp:cNvGraphicFramePr>
+              <a:graphicFrameLocks xmlns:a="http://schemas.openxmlformats.org/drawingml/2006/main" noChangeAspect="1"/>
+            </wp:cNvGraphicFramePr>
+            <a:graphic xmlns:a="http://schemas.openxmlformats.org/drawingml/2006/main">
+              <a:graphicData uri="http://schemas.openxmlformats.org/drawingml/2006/picture">
+                <pic:pic xmlns:pic="http://schemas.openxmlformats.org/drawingml/2006/picture">
+                  <pic:nvPicPr>
+                    <pic:cNvPr id="1698532423" name=""/>
+                    <pic:cNvPicPr/>
+                  </pic:nvPicPr>
+                  <pic:blipFill>
+                    <a:blip r:embed="rId6"/>
+                    <a:stretch>
+                      <a:fillRect/>
+                    </a:stretch>
+                  </pic:blipFill>
+                  <pic:spPr>
+                    <a:xfrm>
+                      <a:off x="0" y="0"/>
+                      <a:ext cx="5943600" cy="800735"/>
+                    </a:xfrm>
+                    <a:prstGeom prst="rect">
+                      <a:avLst/>
+                    </a:prstGeom>
+                  </pic:spPr>
+                </pic:pic>
+              </a:graphicData>
+            </a:graphic>
+          </wp:inline>
+        </w:drawing>
+      </w:r>
+    </w:p>
+    <w:p>
+      <w:pPr>
         <w:numPr>
           <w:ilvl w:val="0"/>
           <w:numId w:val="7"/>
@@ -1247,6 +1180,96 @@
     </w:p>
     <w:p>
       <w:pPr>
+        <w:ind w:left="720"/>
+      </w:pPr>
+      <w:r>
+        <w:rPr>
+          <w:noProof/>
+        </w:rPr>
+        <w:drawing>
+          <wp:inline distT="0" distB="0" distL="0" distR="0" wp14:anchorId="2BC517D5" wp14:editId="398AADE8">
+            <wp:extent cx="5943600" cy="633095"/>
+            <wp:effectExtent l="0" t="0" r="0" b="0"/>
+            <wp:docPr id="158258922" name="Picture 1"/>
+            <wp:cNvGraphicFramePr>
+              <a:graphicFrameLocks xmlns:a="http://schemas.openxmlformats.org/drawingml/2006/main" noChangeAspect="1"/>
+            </wp:cNvGraphicFramePr>
+            <a:graphic xmlns:a="http://schemas.openxmlformats.org/drawingml/2006/main">
+              <a:graphicData uri="http://schemas.openxmlformats.org/drawingml/2006/picture">
+                <pic:pic xmlns:pic="http://schemas.openxmlformats.org/drawingml/2006/picture">
+                  <pic:nvPicPr>
+                    <pic:cNvPr id="158258922" name=""/>
+                    <pic:cNvPicPr/>
+                  </pic:nvPicPr>
+                  <pic:blipFill>
+                    <a:blip r:embed="rId7"/>
+                    <a:stretch>
+                      <a:fillRect/>
+                    </a:stretch>
+                  </pic:blipFill>
+                  <pic:spPr>
+                    <a:xfrm>
+                      <a:off x="0" y="0"/>
+                      <a:ext cx="5943600" cy="633095"/>
+                    </a:xfrm>
+                    <a:prstGeom prst="rect">
+                      <a:avLst/>
+                    </a:prstGeom>
+                  </pic:spPr>
+                </pic:pic>
+              </a:graphicData>
+            </a:graphic>
+          </wp:inline>
+        </w:drawing>
+      </w:r>
+    </w:p>
+    <w:p>
+      <w:pPr>
+        <w:ind w:left="720"/>
+      </w:pPr>
+      <w:r>
+        <w:rPr>
+          <w:noProof/>
+        </w:rPr>
+        <w:drawing>
+          <wp:inline distT="0" distB="0" distL="0" distR="0" wp14:anchorId="48650B82" wp14:editId="6D75BB74">
+            <wp:extent cx="5943600" cy="697865"/>
+            <wp:effectExtent l="0" t="0" r="0" b="6985"/>
+            <wp:docPr id="1839836868" name="Picture 1"/>
+            <wp:cNvGraphicFramePr>
+              <a:graphicFrameLocks xmlns:a="http://schemas.openxmlformats.org/drawingml/2006/main" noChangeAspect="1"/>
+            </wp:cNvGraphicFramePr>
+            <a:graphic xmlns:a="http://schemas.openxmlformats.org/drawingml/2006/main">
+              <a:graphicData uri="http://schemas.openxmlformats.org/drawingml/2006/picture">
+                <pic:pic xmlns:pic="http://schemas.openxmlformats.org/drawingml/2006/picture">
+                  <pic:nvPicPr>
+                    <pic:cNvPr id="1839836868" name=""/>
+                    <pic:cNvPicPr/>
+                  </pic:nvPicPr>
+                  <pic:blipFill>
+                    <a:blip r:embed="rId8"/>
+                    <a:stretch>
+                      <a:fillRect/>
+                    </a:stretch>
+                  </pic:blipFill>
+                  <pic:spPr>
+                    <a:xfrm>
+                      <a:off x="0" y="0"/>
+                      <a:ext cx="5943600" cy="697865"/>
+                    </a:xfrm>
+                    <a:prstGeom prst="rect">
+                      <a:avLst/>
+                    </a:prstGeom>
+                  </pic:spPr>
+                </pic:pic>
+              </a:graphicData>
+            </a:graphic>
+          </wp:inline>
+        </w:drawing>
+      </w:r>
+    </w:p>
+    <w:p>
+      <w:pPr>
         <w:numPr>
           <w:ilvl w:val="0"/>
           <w:numId w:val="7"/>
@@ -1372,78 +1395,6 @@
       <w:r>
         <w:t xml:space="preserve"> A section dedicated to generating and viewing reports.</w:t>
       </w:r>
-    </w:p>
-    <w:p>
-      <w:pPr>
-        <w:rPr>
-          <w:b/>
-          <w:bCs/>
-        </w:rPr>
-      </w:pPr>
-    </w:p>
-    <w:p>
-      <w:pPr>
-        <w:rPr>
-          <w:b/>
-          <w:bCs/>
-        </w:rPr>
-      </w:pPr>
-    </w:p>
-    <w:p>
-      <w:pPr>
-        <w:rPr>
-          <w:b/>
-          <w:bCs/>
-        </w:rPr>
-      </w:pPr>
-    </w:p>
-    <w:p>
-      <w:pPr>
-        <w:rPr>
-          <w:b/>
-          <w:bCs/>
-        </w:rPr>
-      </w:pPr>
-    </w:p>
-    <w:p>
-      <w:pPr>
-        <w:rPr>
-          <w:b/>
-          <w:bCs/>
-        </w:rPr>
-      </w:pPr>
-    </w:p>
-    <w:p>
-      <w:pPr>
-        <w:rPr>
-          <w:b/>
-          <w:bCs/>
-        </w:rPr>
-      </w:pPr>
-    </w:p>
-    <w:p>
-      <w:pPr>
-        <w:rPr>
-          <w:b/>
-          <w:bCs/>
-        </w:rPr>
-      </w:pPr>
-    </w:p>
-    <w:p>
-      <w:pPr>
-        <w:rPr>
-          <w:b/>
-          <w:bCs/>
-        </w:rPr>
-      </w:pPr>
-    </w:p>
-    <w:p>
-      <w:pPr>
-        <w:rPr>
-          <w:b/>
-          <w:bCs/>
-        </w:rPr>
-      </w:pPr>
     </w:p>
     <w:p>
       <w:pPr>
@@ -1857,129 +1808,6 @@
           <w:b/>
           <w:bCs/>
         </w:rPr>
-        <w:t>Resources and Tools</w:t>
-      </w:r>
-    </w:p>
-    <w:p>
-      <w:pPr>
-        <w:numPr>
-          <w:ilvl w:val="0"/>
-          <w:numId w:val="9"/>
-        </w:numPr>
-      </w:pPr>
-      <w:r>
-        <w:rPr>
-          <w:b/>
-          <w:bCs/>
-        </w:rPr>
-        <w:t>Development Tools:</w:t>
-      </w:r>
-      <w:r>
-        <w:t xml:space="preserve"> VS Code, Git</w:t>
-      </w:r>
-    </w:p>
-    <w:p>
-      <w:pPr>
-        <w:numPr>
-          <w:ilvl w:val="0"/>
-          <w:numId w:val="9"/>
-        </w:numPr>
-      </w:pPr>
-      <w:r>
-        <w:rPr>
-          <w:b/>
-          <w:bCs/>
-        </w:rPr>
-        <w:t>Database:</w:t>
-      </w:r>
-      <w:r>
-        <w:t xml:space="preserve"> MySQL</w:t>
-      </w:r>
-    </w:p>
-    <w:p>
-      <w:pPr>
-        <w:numPr>
-          <w:ilvl w:val="0"/>
-          <w:numId w:val="9"/>
-        </w:numPr>
-      </w:pPr>
-      <w:r>
-        <w:rPr>
-          <w:b/>
-          <w:bCs/>
-        </w:rPr>
-        <w:t>Version Control:</w:t>
-      </w:r>
-      <w:r>
-        <w:t xml:space="preserve"> GitHub</w:t>
-      </w:r>
-    </w:p>
-    <w:p>
-      <w:pPr>
-        <w:numPr>
-          <w:ilvl w:val="0"/>
-          <w:numId w:val="9"/>
-        </w:numPr>
-      </w:pPr>
-      <w:r>
-        <w:rPr>
-          <w:b/>
-          <w:bCs/>
-        </w:rPr>
-        <w:t>Project Management:</w:t>
-      </w:r>
-      <w:r>
-        <w:t xml:space="preserve"> Jira</w:t>
-      </w:r>
-    </w:p>
-    <w:p>
-      <w:pPr>
-        <w:numPr>
-          <w:ilvl w:val="0"/>
-          <w:numId w:val="9"/>
-        </w:numPr>
-      </w:pPr>
-      <w:r>
-        <w:rPr>
-          <w:b/>
-          <w:bCs/>
-        </w:rPr>
-        <w:t>Communication:</w:t>
-      </w:r>
-      <w:r>
-        <w:t xml:space="preserve">  Zoom</w:t>
-      </w:r>
-    </w:p>
-    <w:p>
-      <w:pPr>
-        <w:numPr>
-          <w:ilvl w:val="0"/>
-          <w:numId w:val="9"/>
-        </w:numPr>
-      </w:pPr>
-      <w:r>
-        <w:rPr>
-          <w:b/>
-          <w:bCs/>
-        </w:rPr>
-        <w:t>Testing Tools:</w:t>
-      </w:r>
-      <w:r>
-        <w:t xml:space="preserve"> Selenium, Postman, Django Test Framework</w:t>
-      </w:r>
-    </w:p>
-    <w:p>
-      <w:pPr>
-        <w:rPr>
-          <w:b/>
-          <w:bCs/>
-        </w:rPr>
-      </w:pPr>
-      <w:r>
-        <w:rPr>
-          <w:b/>
-          <w:bCs/>
-        </w:rPr>
         <w:t>Risk Management</w:t>
       </w:r>
     </w:p>
@@ -2313,7 +2141,6 @@
           <w:b/>
           <w:bCs/>
         </w:rPr>
-        <w:lastRenderedPageBreak/>
         <w:t>User Acceptance Testing (UAT):</w:t>
       </w:r>
       <w:r>
@@ -2378,11 +2205,20 @@
           <w:bCs/>
         </w:rPr>
       </w:pPr>
-      <w:r>
-        <w:rPr>
-          <w:b/>
-          <w:bCs/>
-        </w:rPr>
+    </w:p>
+    <w:p>
+      <w:pPr>
+        <w:rPr>
+          <w:b/>
+          <w:bCs/>
+        </w:rPr>
+      </w:pPr>
+      <w:r>
+        <w:rPr>
+          <w:b/>
+          <w:bCs/>
+        </w:rPr>
+        <w:lastRenderedPageBreak/>
         <w:t>Maintenance and Support</w:t>
       </w:r>
     </w:p>
@@ -2448,156 +2284,9 @@
     </w:p>
     <w:p>
       <w:pPr>
-        <w:rPr>
-          <w:b/>
-          <w:bCs/>
-        </w:rPr>
-      </w:pPr>
-      <w:r>
-        <w:rPr>
-          <w:b/>
-          <w:bCs/>
-        </w:rPr>
-        <w:t>Appendix</w:t>
-      </w:r>
-    </w:p>
-    <w:p>
-      <w:pPr>
-        <w:rPr>
-          <w:b/>
-          <w:bCs/>
-        </w:rPr>
-      </w:pPr>
-      <w:r>
-        <w:rPr>
-          <w:b/>
-          <w:bCs/>
-        </w:rPr>
-        <w:t>Glossary</w:t>
-      </w:r>
-    </w:p>
-    <w:p>
-      <w:pPr>
-        <w:numPr>
-          <w:ilvl w:val="0"/>
-          <w:numId w:val="13"/>
-        </w:numPr>
-      </w:pPr>
-      <w:r>
-        <w:rPr>
-          <w:b/>
-          <w:bCs/>
-        </w:rPr>
-        <w:t>POS (Point of Sale):</w:t>
-      </w:r>
-      <w:r>
-        <w:t xml:space="preserve"> A system where sales transactions occur.</w:t>
-      </w:r>
-    </w:p>
-    <w:p>
-      <w:pPr>
-        <w:numPr>
-          <w:ilvl w:val="0"/>
-          <w:numId w:val="13"/>
-        </w:numPr>
-      </w:pPr>
-      <w:r>
-        <w:rPr>
-          <w:b/>
-          <w:bCs/>
-        </w:rPr>
-        <w:t>SKU (Stock Keeping Unit):</w:t>
-      </w:r>
-      <w:r>
-        <w:t xml:space="preserve"> A unique identifier for each product.</w:t>
-      </w:r>
-    </w:p>
-    <w:p>
-      <w:pPr>
-        <w:numPr>
-          <w:ilvl w:val="0"/>
-          <w:numId w:val="13"/>
-        </w:numPr>
-      </w:pPr>
-      <w:r>
-        <w:rPr>
-          <w:b/>
-          <w:bCs/>
-        </w:rPr>
-        <w:t>RBAC (Role-Based Access Control):</w:t>
-      </w:r>
-      <w:r>
-        <w:t xml:space="preserve"> A system for managing user permissions based on their roles within the organization.</w:t>
-      </w:r>
-    </w:p>
-    <w:p>
-      <w:pPr>
-        <w:rPr>
-          <w:b/>
-          <w:bCs/>
-        </w:rPr>
-      </w:pPr>
-      <w:r>
-        <w:rPr>
-          <w:b/>
-          <w:bCs/>
-        </w:rPr>
-        <w:t>References</w:t>
-      </w:r>
-    </w:p>
-    <w:p>
-      <w:pPr>
-        <w:numPr>
-          <w:ilvl w:val="0"/>
-          <w:numId w:val="14"/>
-        </w:numPr>
-      </w:pPr>
-      <w:r>
-        <w:rPr>
-          <w:b/>
-          <w:bCs/>
-        </w:rPr>
-        <w:t>Django Documentation:</w:t>
-      </w:r>
-      <w:r>
-        <w:t xml:space="preserve"> </w:t>
-      </w:r>
-      <w:hyperlink r:id="rId5" w:tgtFrame="_new" w:history="1">
-        <w:r>
-          <w:rPr>
-            <w:rStyle w:val="Hyperlink"/>
-          </w:rPr>
-          <w:t>https://docs.djangoproject.com/</w:t>
-        </w:r>
-      </w:hyperlink>
-    </w:p>
-    <w:p>
-      <w:pPr>
-        <w:numPr>
-          <w:ilvl w:val="0"/>
-          <w:numId w:val="14"/>
-        </w:numPr>
-      </w:pPr>
-      <w:r>
-        <w:rPr>
-          <w:b/>
-          <w:bCs/>
-        </w:rPr>
-        <w:t>MySQL Documentation:</w:t>
-      </w:r>
-      <w:r>
-        <w:t xml:space="preserve"> </w:t>
-      </w:r>
-      <w:hyperlink r:id="rId6" w:tgtFrame="_new" w:history="1">
-        <w:r>
-          <w:rPr>
-            <w:rStyle w:val="Hyperlink"/>
-          </w:rPr>
-          <w:t>https://dev.mysql.com/doc/</w:t>
-        </w:r>
-      </w:hyperlink>
-    </w:p>
-    <w:p/>
+        <w:ind w:left="720"/>
+      </w:pPr>
+    </w:p>
     <w:sectPr>
       <w:pgSz w:w="12240" w:h="15840"/>
       <w:pgMar w:top="1440" w:right="1440" w:bottom="1440" w:left="1440" w:header="720" w:footer="720" w:gutter="0"/>
@@ -5049,7 +4738,6 @@
   <w:style w:type="character" w:default="1" w:styleId="DefaultParagraphFont">
     <w:name w:val="Default Paragraph Font"/>
     <w:uiPriority w:val="1"/>
-    <w:semiHidden/>
     <w:unhideWhenUsed/>
   </w:style>
   <w:style w:type="table" w:default="1" w:styleId="TableNormal">

</xml_diff>